<commit_message>
Update lab 5 links
</commit_message>
<xml_diff>
--- a/Lab5/CSE2MAD_Lab5_Bluetooth_2021.docx
+++ b/Lab5/CSE2MAD_Lab5_Bluetooth_2021.docx
@@ -1414,6 +1414,7 @@
       <w:r>
         <w:rPr>
           <w:rFonts w:asciiTheme="minorHAnsi" w:hAnsiTheme="minorHAnsi" w:cstheme="minorHAnsi"/>
+          <w:noProof/>
           <w:color w:val="000000"/>
         </w:rPr>
         <w:drawing>
@@ -1578,6 +1579,7 @@
       <w:r>
         <w:rPr>
           <w:rFonts w:asciiTheme="minorHAnsi" w:hAnsiTheme="minorHAnsi" w:cstheme="minorHAnsi"/>
+          <w:noProof/>
           <w:color w:val="000000"/>
         </w:rPr>
         <w:drawing>
@@ -1941,6 +1943,7 @@
       <w:r>
         <w:rPr>
           <w:rFonts w:asciiTheme="minorHAnsi" w:hAnsiTheme="minorHAnsi" w:cstheme="minorHAnsi"/>
+          <w:noProof/>
           <w:color w:val="000000"/>
         </w:rPr>
         <w:drawing>
@@ -2084,6 +2087,7 @@
       <w:r>
         <w:rPr>
           <w:rFonts w:ascii="Consolas" w:hAnsi="Consolas"/>
+          <w:noProof/>
           <w:color w:val="000000"/>
         </w:rPr>
         <w:drawing>
@@ -2166,6 +2170,7 @@
       <w:r>
         <w:rPr>
           <w:rFonts w:ascii="Consolas" w:hAnsi="Consolas"/>
+          <w:noProof/>
           <w:color w:val="000000"/>
         </w:rPr>
         <w:drawing>
@@ -2370,6 +2375,7 @@
       <w:r>
         <w:rPr>
           <w:rFonts w:asciiTheme="minorHAnsi" w:hAnsiTheme="minorHAnsi" w:cstheme="minorHAnsi"/>
+          <w:noProof/>
           <w:color w:val="000000"/>
         </w:rPr>
         <w:drawing>
@@ -2487,6 +2493,7 @@
       <w:r>
         <w:rPr>
           <w:rFonts w:asciiTheme="minorHAnsi" w:hAnsiTheme="minorHAnsi" w:cstheme="minorHAnsi"/>
+          <w:noProof/>
           <w:color w:val="000000"/>
         </w:rPr>
         <w:drawing>
@@ -2637,6 +2644,9 @@
         <w:jc w:val="center"/>
       </w:pPr>
       <w:r>
+        <w:rPr>
+          <w:noProof/>
+        </w:rPr>
         <w:drawing>
           <wp:inline distT="0" distB="0" distL="0" distR="0" wp14:anchorId="557B133F" wp14:editId="43113481">
             <wp:extent cx="4381500" cy="1410403"/>
@@ -2726,6 +2736,9 @@
         <w:pStyle w:val="ListParagraph"/>
       </w:pPr>
       <w:r>
+        <w:rPr>
+          <w:noProof/>
+        </w:rPr>
         <w:drawing>
           <wp:inline distT="0" distB="0" distL="0" distR="0" wp14:anchorId="35AF983A" wp14:editId="791A5EA2">
             <wp:extent cx="6113100" cy="2331316"/>
@@ -2804,6 +2817,7 @@
       <w:r>
         <w:rPr>
           <w:rFonts w:asciiTheme="minorHAnsi" w:hAnsiTheme="minorHAnsi" w:cstheme="minorHAnsi"/>
+          <w:noProof/>
           <w:color w:val="000000"/>
         </w:rPr>
         <w:drawing>
@@ -3014,6 +3028,7 @@
       <w:r>
         <w:rPr>
           <w:rFonts w:asciiTheme="minorHAnsi" w:hAnsiTheme="minorHAnsi" w:cstheme="minorHAnsi"/>
+          <w:noProof/>
           <w:color w:val="000000"/>
         </w:rPr>
         <w:drawing>
@@ -3205,6 +3220,9 @@
     </w:p>
     <w:p>
       <w:r>
+        <w:rPr>
+          <w:noProof/>
+        </w:rPr>
         <w:drawing>
           <wp:inline distT="0" distB="0" distL="0" distR="0" wp14:anchorId="2AB2B167" wp14:editId="010DC636">
             <wp:extent cx="6645910" cy="816610"/>
@@ -3374,6 +3392,9 @@
         <w:jc w:val="center"/>
       </w:pPr>
       <w:r>
+        <w:rPr>
+          <w:noProof/>
+        </w:rPr>
         <w:drawing>
           <wp:inline distT="0" distB="0" distL="0" distR="0" wp14:anchorId="22F08707" wp14:editId="63F3DAE1">
             <wp:extent cx="4924425" cy="1273688"/>
@@ -3443,6 +3464,9 @@
         <w:jc w:val="center"/>
       </w:pPr>
       <w:r>
+        <w:rPr>
+          <w:noProof/>
+        </w:rPr>
         <w:drawing>
           <wp:inline distT="0" distB="0" distL="0" distR="0" wp14:anchorId="0D71D469" wp14:editId="75394226">
             <wp:extent cx="3617114" cy="266700"/>
@@ -3639,6 +3663,9 @@
         <w:jc w:val="center"/>
       </w:pPr>
       <w:r>
+        <w:rPr>
+          <w:noProof/>
+        </w:rPr>
         <w:drawing>
           <wp:inline distT="0" distB="0" distL="0" distR="0" wp14:anchorId="4F1CF163" wp14:editId="6F9B31B9">
             <wp:extent cx="3867150" cy="881988"/>
@@ -3737,6 +3764,9 @@
         <w:jc w:val="center"/>
       </w:pPr>
       <w:r>
+        <w:rPr>
+          <w:noProof/>
+        </w:rPr>
         <w:drawing>
           <wp:inline distT="0" distB="0" distL="0" distR="0" wp14:anchorId="6A5D5A77" wp14:editId="5CFA3579">
             <wp:extent cx="3152775" cy="1875151"/>
@@ -4004,7 +4034,7 @@
           <w:color w:val="000000"/>
         </w:rPr>
       </w:pPr>
-      <w:hyperlink r:id="rId32" w:history="1">
+      <w:hyperlink r:id="rId32" w:anchor="isEnabled()" w:history="1">
         <w:r>
           <w:rPr>
             <w:rStyle w:val="Hyperlink"/>
@@ -4073,6 +4103,7 @@
       <w:r>
         <w:rPr>
           <w:rFonts w:eastAsia="Times New Roman" w:cstheme="minorHAnsi"/>
+          <w:noProof/>
           <w:color w:val="000000"/>
         </w:rPr>
         <w:drawing>
@@ -4231,6 +4262,7 @@
       <w:r>
         <w:rPr>
           <w:rFonts w:asciiTheme="minorHAnsi" w:hAnsiTheme="minorHAnsi" w:cstheme="minorHAnsi"/>
+          <w:noProof/>
           <w:color w:val="000000"/>
         </w:rPr>
         <w:drawing>
@@ -4404,6 +4436,7 @@
       <w:r>
         <w:rPr>
           <w:rFonts w:cstheme="minorHAnsi"/>
+          <w:noProof/>
           <w:color w:val="000000"/>
         </w:rPr>
         <w:drawing>
@@ -4492,6 +4525,7 @@
       <w:r>
         <w:rPr>
           <w:rFonts w:asciiTheme="minorHAnsi" w:hAnsiTheme="minorHAnsi" w:cstheme="minorHAnsi"/>
+          <w:noProof/>
           <w:color w:val="000000"/>
         </w:rPr>
         <w:drawing>
@@ -4592,6 +4626,7 @@
       <w:r>
         <w:rPr>
           <w:rFonts w:asciiTheme="minorHAnsi" w:hAnsiTheme="minorHAnsi" w:cstheme="minorHAnsi"/>
+          <w:noProof/>
           <w:color w:val="000000"/>
         </w:rPr>
         <w:drawing>
@@ -4693,6 +4728,7 @@
       <w:r>
         <w:rPr>
           <w:rFonts w:asciiTheme="minorHAnsi" w:hAnsiTheme="minorHAnsi" w:cstheme="minorHAnsi"/>
+          <w:noProof/>
           <w:color w:val="000000"/>
         </w:rPr>
         <w:drawing>
@@ -4779,6 +4815,7 @@
       <w:r>
         <w:rPr>
           <w:rFonts w:asciiTheme="minorHAnsi" w:hAnsiTheme="minorHAnsi" w:cstheme="minorHAnsi"/>
+          <w:noProof/>
           <w:color w:val="000000"/>
         </w:rPr>
         <w:drawing>
@@ -4880,6 +4917,7 @@
       <w:r>
         <w:rPr>
           <w:rFonts w:asciiTheme="minorHAnsi" w:hAnsiTheme="minorHAnsi" w:cstheme="minorHAnsi"/>
+          <w:noProof/>
           <w:color w:val="000000"/>
         </w:rPr>
         <w:drawing>
@@ -4977,6 +5015,7 @@
       <w:r>
         <w:rPr>
           <w:rFonts w:asciiTheme="minorHAnsi" w:hAnsiTheme="minorHAnsi" w:cstheme="minorHAnsi"/>
+          <w:noProof/>
           <w:color w:val="000000"/>
         </w:rPr>
         <w:drawing>
@@ -5041,6 +5080,263 @@
         <w:spacing w:after="0" w:line="259" w:lineRule="auto"/>
       </w:pPr>
     </w:p>
+    <w:p>
+      <w:pPr>
+        <w:spacing w:after="0" w:line="259" w:lineRule="auto"/>
+      </w:pPr>
+    </w:p>
+    <w:p>
+      <w:pPr>
+        <w:pStyle w:val="Heading2"/>
+      </w:pPr>
+      <w:r>
+        <w:lastRenderedPageBreak/>
+        <w:t xml:space="preserve">No Android Device? </w:t>
+      </w:r>
+      <w:r>
+        <w:t>LET’S</w:t>
+      </w:r>
+      <w:r>
+        <w:t xml:space="preserve"> SIDELOAD!</w:t>
+      </w:r>
+    </w:p>
+    <w:p>
+      <w:r>
+        <w:t xml:space="preserve">What’s sideloading? </w:t>
+      </w:r>
+      <w:r>
+        <w:t>“Sideloading” an app is the common term for installing it without downloading directly from the Google Play Store.</w:t>
+      </w:r>
+    </w:p>
+    <w:p>
+      <w:r>
+        <w:t xml:space="preserve">Bluetooth does not work on the Android Emulator so make sure you use real devices to test your code. </w:t>
+      </w:r>
+      <w:r>
+        <w:t>However,</w:t>
+      </w:r>
+      <w:r>
+        <w:t xml:space="preserve"> if you have no </w:t>
+      </w:r>
+      <w:r>
+        <w:t>device,</w:t>
+      </w:r>
+      <w:r>
+        <w:t xml:space="preserve"> please contact other students</w:t>
+      </w:r>
+      <w:r>
+        <w:t>/friends/family</w:t>
+      </w:r>
+      <w:r>
+        <w:t xml:space="preserve"> </w:t>
+      </w:r>
+      <w:r>
+        <w:t xml:space="preserve">as they </w:t>
+      </w:r>
+      <w:r>
+        <w:t xml:space="preserve">will be able to run your app if you </w:t>
+      </w:r>
+      <w:r>
+        <w:t>share it with them via Google Drive. Thus, sideloading your app.</w:t>
+      </w:r>
+      <w:r>
+        <w:t xml:space="preserve"> Obviously you should only sideload apps from known sources.</w:t>
+      </w:r>
+    </w:p>
+    <w:p>
+      <w:r>
+        <w:t>To do so you will need to;</w:t>
+      </w:r>
+    </w:p>
+    <w:p>
+      <w:pPr>
+        <w:pStyle w:val="ListParagraph"/>
+        <w:numPr>
+          <w:ilvl w:val="0"/>
+          <w:numId w:val="18"/>
+        </w:numPr>
+      </w:pPr>
+      <w:r>
+        <w:t>build your app in Android Studio via the Build &gt; Build Bundles / APKs &gt; Build APK</w:t>
+      </w:r>
+    </w:p>
+    <w:p>
+      <w:pPr>
+        <w:jc w:val="center"/>
+      </w:pPr>
+      <w:r>
+        <w:drawing>
+          <wp:inline distT="0" distB="0" distL="0" distR="0" wp14:anchorId="034BD22D" wp14:editId="631BD9F0">
+            <wp:extent cx="3733800" cy="3121073"/>
+            <wp:effectExtent l="0" t="0" r="0" b="3175"/>
+            <wp:docPr id="2" name="Picture 2" descr="Graphical user interface, text&#10;&#10;Description automatically generated"/>
+            <wp:cNvGraphicFramePr>
+              <a:graphicFrameLocks xmlns:a="http://schemas.openxmlformats.org/drawingml/2006/main" noChangeAspect="1"/>
+            </wp:cNvGraphicFramePr>
+            <a:graphic xmlns:a="http://schemas.openxmlformats.org/drawingml/2006/main">
+              <a:graphicData uri="http://schemas.openxmlformats.org/drawingml/2006/picture">
+                <pic:pic xmlns:pic="http://schemas.openxmlformats.org/drawingml/2006/picture">
+                  <pic:nvPicPr>
+                    <pic:cNvPr id="2" name="Picture 2" descr="Graphical user interface, text&#10;&#10;Description automatically generated"/>
+                    <pic:cNvPicPr/>
+                  </pic:nvPicPr>
+                  <pic:blipFill>
+                    <a:blip r:embed="rId43"/>
+                    <a:stretch>
+                      <a:fillRect/>
+                    </a:stretch>
+                  </pic:blipFill>
+                  <pic:spPr>
+                    <a:xfrm>
+                      <a:off x="0" y="0"/>
+                      <a:ext cx="3756626" cy="3140153"/>
+                    </a:xfrm>
+                    <a:prstGeom prst="rect">
+                      <a:avLst/>
+                    </a:prstGeom>
+                  </pic:spPr>
+                </pic:pic>
+              </a:graphicData>
+            </a:graphic>
+          </wp:inline>
+        </w:drawing>
+      </w:r>
+    </w:p>
+    <w:p>
+      <w:pPr>
+        <w:pStyle w:val="ListParagraph"/>
+        <w:numPr>
+          <w:ilvl w:val="0"/>
+          <w:numId w:val="18"/>
+        </w:numPr>
+      </w:pPr>
+      <w:r>
+        <w:t>You should get a notification in the bottom left of your screen if you are successful. Note the build will not work if you have errors. You can still use the emulator to check for crashes but it will not scan.</w:t>
+      </w:r>
+    </w:p>
+    <w:p>
+      <w:pPr>
+        <w:jc w:val="center"/>
+      </w:pPr>
+      <w:r>
+        <w:drawing>
+          <wp:inline distT="0" distB="0" distL="0" distR="0" wp14:anchorId="19AC05D1" wp14:editId="43BD8411">
+            <wp:extent cx="3552825" cy="858925"/>
+            <wp:effectExtent l="0" t="0" r="0" b="0"/>
+            <wp:docPr id="3" name="Picture 3" descr="Graphical user interface, text&#10;&#10;Description automatically generated"/>
+            <wp:cNvGraphicFramePr>
+              <a:graphicFrameLocks xmlns:a="http://schemas.openxmlformats.org/drawingml/2006/main" noChangeAspect="1"/>
+            </wp:cNvGraphicFramePr>
+            <a:graphic xmlns:a="http://schemas.openxmlformats.org/drawingml/2006/main">
+              <a:graphicData uri="http://schemas.openxmlformats.org/drawingml/2006/picture">
+                <pic:pic xmlns:pic="http://schemas.openxmlformats.org/drawingml/2006/picture">
+                  <pic:nvPicPr>
+                    <pic:cNvPr id="3" name="Picture 3" descr="Graphical user interface, text&#10;&#10;Description automatically generated"/>
+                    <pic:cNvPicPr/>
+                  </pic:nvPicPr>
+                  <pic:blipFill>
+                    <a:blip r:embed="rId44"/>
+                    <a:stretch>
+                      <a:fillRect/>
+                    </a:stretch>
+                  </pic:blipFill>
+                  <pic:spPr>
+                    <a:xfrm>
+                      <a:off x="0" y="0"/>
+                      <a:ext cx="3577816" cy="864967"/>
+                    </a:xfrm>
+                    <a:prstGeom prst="rect">
+                      <a:avLst/>
+                    </a:prstGeom>
+                  </pic:spPr>
+                </pic:pic>
+              </a:graphicData>
+            </a:graphic>
+          </wp:inline>
+        </w:drawing>
+      </w:r>
+    </w:p>
+    <w:p>
+      <w:pPr>
+        <w:pStyle w:val="ListParagraph"/>
+        <w:numPr>
+          <w:ilvl w:val="0"/>
+          <w:numId w:val="18"/>
+        </w:numPr>
+      </w:pPr>
+      <w:r>
+        <w:t>Click locate to find your app APK</w:t>
+      </w:r>
+      <w:r>
+        <w:t>, then upload it to google drive</w:t>
+      </w:r>
+    </w:p>
+    <w:p>
+      <w:pPr>
+        <w:pStyle w:val="ListParagraph"/>
+        <w:numPr>
+          <w:ilvl w:val="0"/>
+          <w:numId w:val="18"/>
+        </w:numPr>
+      </w:pPr>
+      <w:r>
+        <w:t xml:space="preserve">Click share and enter the persons </w:t>
+      </w:r>
+      <w:proofErr w:type="spellStart"/>
+      <w:r>
+        <w:t>gmail</w:t>
+      </w:r>
+      <w:proofErr w:type="spellEnd"/>
+      <w:r>
+        <w:t xml:space="preserve"> address (it all works better through </w:t>
+      </w:r>
+      <w:proofErr w:type="spellStart"/>
+      <w:r>
+        <w:t>gmail</w:t>
+      </w:r>
+      <w:proofErr w:type="spellEnd"/>
+      <w:r>
+        <w:t>)</w:t>
+      </w:r>
+    </w:p>
+    <w:p>
+      <w:pPr>
+        <w:pStyle w:val="ListParagraph"/>
+        <w:numPr>
+          <w:ilvl w:val="0"/>
+          <w:numId w:val="18"/>
+        </w:numPr>
+      </w:pPr>
+      <w:r>
+        <w:t xml:space="preserve">They will receive a share notification and should be able to click on the file and it will install. </w:t>
+      </w:r>
+      <w:r>
+        <w:t xml:space="preserve">If it doesn’t work they may need to opt-in to install unknown apps </w:t>
+      </w:r>
+    </w:p>
+    <w:p>
+      <w:pPr>
+        <w:pStyle w:val="ListParagraph"/>
+      </w:pPr>
+      <w:hyperlink r:id="rId45" w:history="1">
+        <w:r>
+          <w:rPr>
+            <w:rStyle w:val="Hyperlink"/>
+          </w:rPr>
+          <w:t>https://developer.android.com/distribute/marketing-tools/alternative-distribution#unknown-sources</w:t>
+        </w:r>
+      </w:hyperlink>
+    </w:p>
+    <w:p>
+      <w:pPr>
+        <w:spacing w:after="0" w:line="259" w:lineRule="auto"/>
+      </w:pPr>
+    </w:p>
+    <w:p>
+      <w:pPr>
+        <w:spacing w:after="0" w:line="259" w:lineRule="auto"/>
+      </w:pPr>
+    </w:p>
     <w:bookmarkEnd w:id="0"/>
     <w:p>
       <w:pPr>
@@ -5048,12 +5344,12 @@
       </w:pPr>
     </w:p>
     <w:sectPr>
-      <w:headerReference w:type="even" r:id="rId43"/>
-      <w:headerReference w:type="default" r:id="rId44"/>
-      <w:footerReference w:type="even" r:id="rId45"/>
-      <w:footerReference w:type="default" r:id="rId46"/>
-      <w:headerReference w:type="first" r:id="rId47"/>
-      <w:footerReference w:type="first" r:id="rId48"/>
+      <w:headerReference w:type="even" r:id="rId46"/>
+      <w:headerReference w:type="default" r:id="rId47"/>
+      <w:footerReference w:type="even" r:id="rId48"/>
+      <w:footerReference w:type="default" r:id="rId49"/>
+      <w:headerReference w:type="first" r:id="rId50"/>
+      <w:footerReference w:type="first" r:id="rId51"/>
       <w:pgSz w:w="11906" w:h="16838"/>
       <w:pgMar w:top="720" w:right="720" w:bottom="720" w:left="720" w:header="720" w:footer="720" w:gutter="0"/>
       <w:cols w:space="720"/>
@@ -6429,6 +6725,95 @@
     </w:lvl>
   </w:abstractNum>
   <w:abstractNum w:abstractNumId="13" w15:restartNumberingAfterBreak="0">
+    <w:nsid w:val="5FEF18A5"/>
+    <w:multiLevelType w:val="hybridMultilevel"/>
+    <w:tmpl w:val="6DC2133E"/>
+    <w:lvl w:ilvl="0" w:tplc="B0AE8B00">
+      <w:start w:val="1"/>
+      <w:numFmt w:val="lowerLetter"/>
+      <w:lvlText w:val="%1)"/>
+      <w:lvlJc w:val="left"/>
+      <w:pPr>
+        <w:ind w:left="720" w:hanging="360"/>
+      </w:pPr>
+      <w:rPr>
+        <w:rFonts w:hint="default"/>
+      </w:rPr>
+    </w:lvl>
+    <w:lvl w:ilvl="1" w:tplc="0C090019" w:tentative="1">
+      <w:start w:val="1"/>
+      <w:numFmt w:val="lowerLetter"/>
+      <w:lvlText w:val="%2."/>
+      <w:lvlJc w:val="left"/>
+      <w:pPr>
+        <w:ind w:left="1440" w:hanging="360"/>
+      </w:pPr>
+    </w:lvl>
+    <w:lvl w:ilvl="2" w:tplc="0C09001B" w:tentative="1">
+      <w:start w:val="1"/>
+      <w:numFmt w:val="lowerRoman"/>
+      <w:lvlText w:val="%3."/>
+      <w:lvlJc w:val="right"/>
+      <w:pPr>
+        <w:ind w:left="2160" w:hanging="180"/>
+      </w:pPr>
+    </w:lvl>
+    <w:lvl w:ilvl="3" w:tplc="0C09000F" w:tentative="1">
+      <w:start w:val="1"/>
+      <w:numFmt w:val="decimal"/>
+      <w:lvlText w:val="%4."/>
+      <w:lvlJc w:val="left"/>
+      <w:pPr>
+        <w:ind w:left="2880" w:hanging="360"/>
+      </w:pPr>
+    </w:lvl>
+    <w:lvl w:ilvl="4" w:tplc="0C090019" w:tentative="1">
+      <w:start w:val="1"/>
+      <w:numFmt w:val="lowerLetter"/>
+      <w:lvlText w:val="%5."/>
+      <w:lvlJc w:val="left"/>
+      <w:pPr>
+        <w:ind w:left="3600" w:hanging="360"/>
+      </w:pPr>
+    </w:lvl>
+    <w:lvl w:ilvl="5" w:tplc="0C09001B" w:tentative="1">
+      <w:start w:val="1"/>
+      <w:numFmt w:val="lowerRoman"/>
+      <w:lvlText w:val="%6."/>
+      <w:lvlJc w:val="right"/>
+      <w:pPr>
+        <w:ind w:left="4320" w:hanging="180"/>
+      </w:pPr>
+    </w:lvl>
+    <w:lvl w:ilvl="6" w:tplc="0C09000F" w:tentative="1">
+      <w:start w:val="1"/>
+      <w:numFmt w:val="decimal"/>
+      <w:lvlText w:val="%7."/>
+      <w:lvlJc w:val="left"/>
+      <w:pPr>
+        <w:ind w:left="5040" w:hanging="360"/>
+      </w:pPr>
+    </w:lvl>
+    <w:lvl w:ilvl="7" w:tplc="0C090019" w:tentative="1">
+      <w:start w:val="1"/>
+      <w:numFmt w:val="lowerLetter"/>
+      <w:lvlText w:val="%8."/>
+      <w:lvlJc w:val="left"/>
+      <w:pPr>
+        <w:ind w:left="5760" w:hanging="360"/>
+      </w:pPr>
+    </w:lvl>
+    <w:lvl w:ilvl="8" w:tplc="0C09001B" w:tentative="1">
+      <w:start w:val="1"/>
+      <w:numFmt w:val="lowerRoman"/>
+      <w:lvlText w:val="%9."/>
+      <w:lvlJc w:val="right"/>
+      <w:pPr>
+        <w:ind w:left="6480" w:hanging="180"/>
+      </w:pPr>
+    </w:lvl>
+  </w:abstractNum>
+  <w:abstractNum w:abstractNumId="14" w15:restartNumberingAfterBreak="0">
     <w:nsid w:val="607532F7"/>
     <w:multiLevelType w:val="hybridMultilevel"/>
     <w:tmpl w:val="BA18BAA4"/>
@@ -6517,7 +6902,7 @@
       </w:pPr>
     </w:lvl>
   </w:abstractNum>
-  <w:abstractNum w:abstractNumId="14" w15:restartNumberingAfterBreak="0">
+  <w:abstractNum w:abstractNumId="15" w15:restartNumberingAfterBreak="0">
     <w:nsid w:val="6A4D682D"/>
     <w:multiLevelType w:val="hybridMultilevel"/>
     <w:tmpl w:val="4D1A433E"/>
@@ -6606,7 +6991,7 @@
       </w:pPr>
     </w:lvl>
   </w:abstractNum>
-  <w:abstractNum w:abstractNumId="15" w15:restartNumberingAfterBreak="0">
+  <w:abstractNum w:abstractNumId="16" w15:restartNumberingAfterBreak="0">
     <w:nsid w:val="76B55CC9"/>
     <w:multiLevelType w:val="hybridMultilevel"/>
     <w:tmpl w:val="B2DC19AC"/>
@@ -6695,7 +7080,7 @@
       </w:pPr>
     </w:lvl>
   </w:abstractNum>
-  <w:abstractNum w:abstractNumId="16" w15:restartNumberingAfterBreak="0">
+  <w:abstractNum w:abstractNumId="17" w15:restartNumberingAfterBreak="0">
     <w:nsid w:val="7F397821"/>
     <w:multiLevelType w:val="hybridMultilevel"/>
     <w:tmpl w:val="DD3602BE"/>
@@ -6788,7 +7173,7 @@
     <w:abstractNumId w:val="8"/>
   </w:num>
   <w:num w:numId="2">
-    <w:abstractNumId w:val="14"/>
+    <w:abstractNumId w:val="15"/>
   </w:num>
   <w:num w:numId="3">
     <w:abstractNumId w:val="1"/>
@@ -6812,13 +7197,13 @@
     <w:abstractNumId w:val="2"/>
   </w:num>
   <w:num w:numId="10">
-    <w:abstractNumId w:val="15"/>
+    <w:abstractNumId w:val="16"/>
   </w:num>
   <w:num w:numId="11">
     <w:abstractNumId w:val="0"/>
   </w:num>
   <w:num w:numId="12">
-    <w:abstractNumId w:val="16"/>
+    <w:abstractNumId w:val="17"/>
   </w:num>
   <w:num w:numId="13">
     <w:abstractNumId w:val="12"/>
@@ -6827,13 +7212,16 @@
     <w:abstractNumId w:val="5"/>
   </w:num>
   <w:num w:numId="15">
-    <w:abstractNumId w:val="13"/>
+    <w:abstractNumId w:val="14"/>
   </w:num>
   <w:num w:numId="16">
     <w:abstractNumId w:val="6"/>
   </w:num>
   <w:num w:numId="17">
     <w:abstractNumId w:val="4"/>
+  </w:num>
+  <w:num w:numId="18">
+    <w:abstractNumId w:val="13"/>
   </w:num>
   <w:numIdMacAtCleanup w:val="5"/>
 </w:numbering>
@@ -8433,6 +8821,21 @@
 </file>
 
 <file path=customXml/item1.xml><?xml version="1.0" encoding="utf-8"?>
+<p:properties xmlns:p="http://schemas.microsoft.com/office/2006/metadata/properties" xmlns:xsi="http://www.w3.org/2001/XMLSchema-instance" xmlns:pc="http://schemas.microsoft.com/office/infopath/2007/PartnerControls">
+  <documentManagement/>
+</p:properties>
+</file>
+
+<file path=customXml/item2.xml><?xml version="1.0" encoding="utf-8"?>
+<?mso-contentType ?>
+<FormTemplates xmlns="http://schemas.microsoft.com/sharepoint/v3/contenttype/forms">
+  <Display>DocumentLibraryForm</Display>
+  <Edit>DocumentLibraryForm</Edit>
+  <New>DocumentLibraryForm</New>
+</FormTemplates>
+</file>
+
+<file path=customXml/item3.xml><?xml version="1.0" encoding="utf-8"?>
 <ct:contentTypeSchema xmlns:ct="http://schemas.microsoft.com/office/2006/metadata/contentType" xmlns:ma="http://schemas.microsoft.com/office/2006/metadata/properties/metaAttributes" ct:_="" ma:_="" ma:contentTypeName="Document" ma:contentTypeID="0x0101002EDA854BBB4A5F4DB9B5AC33C33D9173" ma:contentTypeVersion="15" ma:contentTypeDescription="Create a new document." ma:contentTypeScope="" ma:versionID="2968acbb64072a41b0a0232f9cafed14">
   <xsd:schema xmlns:xsd="http://www.w3.org/2001/XMLSchema" xmlns:xs="http://www.w3.org/2001/XMLSchema" xmlns:p="http://schemas.microsoft.com/office/2006/metadata/properties" xmlns:ns3="9f712a78-d248-4d8e-9efc-913250726f4d" xmlns:ns4="bd44e2ee-3c8b-430e-a5d4-7c9e45a5e279" targetNamespace="http://schemas.microsoft.com/office/2006/metadata/properties" ma:root="true" ma:fieldsID="fe2bae232707af563e9bb26fcb951547" ns3:_="" ns4:_="">
     <xsd:import namespace="9f712a78-d248-4d8e-9efc-913250726f4d"/>
@@ -8669,22 +9072,24 @@
 </ct:contentTypeSchema>
 </file>
 
-<file path=customXml/item2.xml><?xml version="1.0" encoding="utf-8"?>
-<p:properties xmlns:p="http://schemas.microsoft.com/office/2006/metadata/properties" xmlns:xsi="http://www.w3.org/2001/XMLSchema-instance" xmlns:pc="http://schemas.microsoft.com/office/infopath/2007/PartnerControls">
-  <documentManagement/>
-</p:properties>
+<file path=customXml/itemProps1.xml><?xml version="1.0" encoding="utf-8"?>
+<ds:datastoreItem xmlns:ds="http://schemas.openxmlformats.org/officeDocument/2006/customXml" ds:itemID="{0DC5F7D5-1E01-40BC-B282-5F17125B1B68}">
+  <ds:schemaRefs>
+    <ds:schemaRef ds:uri="http://schemas.microsoft.com/office/2006/metadata/properties"/>
+    <ds:schemaRef ds:uri="http://schemas.microsoft.com/office/infopath/2007/PartnerControls"/>
+  </ds:schemaRefs>
+</ds:datastoreItem>
 </file>
 
-<file path=customXml/item3.xml><?xml version="1.0" encoding="utf-8"?>
-<?mso-contentType ?>
-<FormTemplates xmlns="http://schemas.microsoft.com/sharepoint/v3/contenttype/forms">
-  <Display>DocumentLibraryForm</Display>
-  <Edit>DocumentLibraryForm</Edit>
-  <New>DocumentLibraryForm</New>
-</FormTemplates>
+<file path=customXml/itemProps2.xml><?xml version="1.0" encoding="utf-8"?>
+<ds:datastoreItem xmlns:ds="http://schemas.openxmlformats.org/officeDocument/2006/customXml" ds:itemID="{C5207C06-5AF8-4A2B-90F0-F44F9DD3D66D}">
+  <ds:schemaRefs>
+    <ds:schemaRef ds:uri="http://schemas.microsoft.com/sharepoint/v3/contenttype/forms"/>
+  </ds:schemaRefs>
+</ds:datastoreItem>
 </file>
 
-<file path=customXml/itemProps1.xml><?xml version="1.0" encoding="utf-8"?>
+<file path=customXml/itemProps3.xml><?xml version="1.0" encoding="utf-8"?>
 <ds:datastoreItem xmlns:ds="http://schemas.openxmlformats.org/officeDocument/2006/customXml" ds:itemID="{6A17DBF4-6B31-4516-833A-FBF5739F50F1}">
   <ds:schemaRefs>
     <ds:schemaRef ds:uri="http://schemas.microsoft.com/office/2006/metadata/contentType"/>
@@ -8701,21 +9106,4 @@
     <ds:schemaRef ds:uri="http://schemas.microsoft.com/internal/obd"/>
   </ds:schemaRefs>
 </ds:datastoreItem>
-</file>
-
-<file path=customXml/itemProps2.xml><?xml version="1.0" encoding="utf-8"?>
-<ds:datastoreItem xmlns:ds="http://schemas.openxmlformats.org/officeDocument/2006/customXml" ds:itemID="{0DC5F7D5-1E01-40BC-B282-5F17125B1B68}">
-  <ds:schemaRefs>
-    <ds:schemaRef ds:uri="http://schemas.microsoft.com/office/2006/metadata/properties"/>
-    <ds:schemaRef ds:uri="http://schemas.microsoft.com/office/infopath/2007/PartnerControls"/>
-  </ds:schemaRefs>
-</ds:datastoreItem>
-</file>
-
-<file path=customXml/itemProps3.xml><?xml version="1.0" encoding="utf-8"?>
-<ds:datastoreItem xmlns:ds="http://schemas.openxmlformats.org/officeDocument/2006/customXml" ds:itemID="{C5207C06-5AF8-4A2B-90F0-F44F9DD3D66D}">
-  <ds:schemaRefs>
-    <ds:schemaRef ds:uri="http://schemas.microsoft.com/sharepoint/v3/contenttype/forms"/>
-  </ds:schemaRefs>
-</ds:datastoreItem>
 </file>
</xml_diff>